<commit_message>
Updated readme and removed unnecessary comments
</commit_message>
<xml_diff>
--- a/ReadMe.docx
+++ b/ReadMe.docx
@@ -14,6 +14,37 @@
           <w:b/>
           <w:bCs/>
         </w:rPr>
+        <w:t xml:space="preserve">Tang Ming </w:t>
+      </w:r>
+      <w:proofErr w:type="spellStart"/>
+      <w:r>
+        <w:rPr>
+          <w:b/>
+          <w:bCs/>
+        </w:rPr>
+        <w:t>Jie</w:t>
+      </w:r>
+      <w:proofErr w:type="spellEnd"/>
+      <w:r>
+        <w:rPr>
+          <w:b/>
+          <w:bCs/>
+        </w:rPr>
+        <w:t>, Ryan (A0257955L)</w:t>
+      </w:r>
+    </w:p>
+    <w:p>
+      <w:pPr>
+        <w:rPr>
+          <w:b/>
+          <w:bCs/>
+        </w:rPr>
+      </w:pPr>
+      <w:r>
+        <w:rPr>
+          <w:b/>
+          <w:bCs/>
+        </w:rPr>
         <w:t>Event Genesis</w:t>
       </w:r>
     </w:p>
@@ -344,14 +375,6 @@
       </w:r>
       <w:proofErr w:type="spellEnd"/>
       <w:r>
-        <w:t xml:space="preserve">, </w:t>
-      </w:r>
-      <w:proofErr w:type="spellStart"/>
-      <w:r>
-        <w:t>WildFly</w:t>
-      </w:r>
-      <w:proofErr w:type="spellEnd"/>
-      <w:r>
         <w:t>).</w:t>
       </w:r>
     </w:p>
@@ -471,7 +494,71 @@
         <w:t xml:space="preserve"> contact details.</w:t>
       </w:r>
     </w:p>
-    <w:p/>
+    <w:p>
+      <w:pPr>
+        <w:rPr>
+          <w:b/>
+          <w:bCs/>
+        </w:rPr>
+      </w:pPr>
+      <w:r>
+        <w:rPr>
+          <w:b/>
+          <w:bCs/>
+        </w:rPr>
+        <w:t>Assumptions</w:t>
+      </w:r>
+    </w:p>
+    <w:p>
+      <w:pPr>
+        <w:pStyle w:val="ListParagraph"/>
+        <w:numPr>
+          <w:ilvl w:val="0"/>
+          <w:numId w:val="5"/>
+        </w:numPr>
+        <w:spacing w:line="360" w:lineRule="auto"/>
+      </w:pPr>
+      <w:r>
+        <w:t>Each email address is limited to the creation of one account only.</w:t>
+      </w:r>
+    </w:p>
+    <w:p>
+      <w:pPr>
+        <w:pStyle w:val="ListParagraph"/>
+        <w:numPr>
+          <w:ilvl w:val="0"/>
+          <w:numId w:val="5"/>
+        </w:numPr>
+        <w:spacing w:line="360" w:lineRule="auto"/>
+      </w:pPr>
+      <w:r>
+        <w:t>Event organi</w:t>
+      </w:r>
+      <w:r>
+        <w:t>s</w:t>
+      </w:r>
+      <w:r>
+        <w:t>ers are prohibited from deleting events that already have registered participants.</w:t>
+      </w:r>
+    </w:p>
+    <w:p>
+      <w:pPr>
+        <w:pStyle w:val="ListParagraph"/>
+        <w:numPr>
+          <w:ilvl w:val="0"/>
+          <w:numId w:val="5"/>
+        </w:numPr>
+        <w:spacing w:line="360" w:lineRule="auto"/>
+      </w:pPr>
+      <w:r>
+        <w:t>Users cannot unregister from an event once the registration deadline has passed.</w:t>
+      </w:r>
+    </w:p>
+    <w:p>
+      <w:pPr>
+        <w:pStyle w:val="ListParagraph"/>
+      </w:pPr>
+    </w:p>
     <w:sectPr>
       <w:pgSz w:w="11900" w:h="16840"/>
       <w:pgMar w:top="1440" w:right="1440" w:bottom="1440" w:left="1440" w:header="708" w:footer="708" w:gutter="0"/>
@@ -747,6 +834,119 @@
     </w:lvl>
   </w:abstractNum>
   <w:abstractNum w:abstractNumId="2" w15:restartNumberingAfterBreak="0">
+    <w:nsid w:val="314D1261"/>
+    <w:multiLevelType w:val="hybridMultilevel"/>
+    <w:tmpl w:val="910854AE"/>
+    <w:lvl w:ilvl="0" w:tplc="08090001">
+      <w:start w:val="1"/>
+      <w:numFmt w:val="bullet"/>
+      <w:lvlText w:val=""/>
+      <w:lvlJc w:val="left"/>
+      <w:pPr>
+        <w:ind w:left="720" w:hanging="360"/>
+      </w:pPr>
+      <w:rPr>
+        <w:rFonts w:ascii="Symbol" w:hAnsi="Symbol" w:hint="default"/>
+      </w:rPr>
+    </w:lvl>
+    <w:lvl w:ilvl="1" w:tplc="08090003" w:tentative="1">
+      <w:start w:val="1"/>
+      <w:numFmt w:val="bullet"/>
+      <w:lvlText w:val="o"/>
+      <w:lvlJc w:val="left"/>
+      <w:pPr>
+        <w:ind w:left="1440" w:hanging="360"/>
+      </w:pPr>
+      <w:rPr>
+        <w:rFonts w:ascii="Courier New" w:hAnsi="Courier New" w:hint="default"/>
+      </w:rPr>
+    </w:lvl>
+    <w:lvl w:ilvl="2" w:tplc="08090005" w:tentative="1">
+      <w:start w:val="1"/>
+      <w:numFmt w:val="bullet"/>
+      <w:lvlText w:val=""/>
+      <w:lvlJc w:val="left"/>
+      <w:pPr>
+        <w:ind w:left="2160" w:hanging="360"/>
+      </w:pPr>
+      <w:rPr>
+        <w:rFonts w:ascii="Wingdings" w:hAnsi="Wingdings" w:hint="default"/>
+      </w:rPr>
+    </w:lvl>
+    <w:lvl w:ilvl="3" w:tplc="08090001" w:tentative="1">
+      <w:start w:val="1"/>
+      <w:numFmt w:val="bullet"/>
+      <w:lvlText w:val=""/>
+      <w:lvlJc w:val="left"/>
+      <w:pPr>
+        <w:ind w:left="2880" w:hanging="360"/>
+      </w:pPr>
+      <w:rPr>
+        <w:rFonts w:ascii="Symbol" w:hAnsi="Symbol" w:hint="default"/>
+      </w:rPr>
+    </w:lvl>
+    <w:lvl w:ilvl="4" w:tplc="08090003" w:tentative="1">
+      <w:start w:val="1"/>
+      <w:numFmt w:val="bullet"/>
+      <w:lvlText w:val="o"/>
+      <w:lvlJc w:val="left"/>
+      <w:pPr>
+        <w:ind w:left="3600" w:hanging="360"/>
+      </w:pPr>
+      <w:rPr>
+        <w:rFonts w:ascii="Courier New" w:hAnsi="Courier New" w:hint="default"/>
+      </w:rPr>
+    </w:lvl>
+    <w:lvl w:ilvl="5" w:tplc="08090005" w:tentative="1">
+      <w:start w:val="1"/>
+      <w:numFmt w:val="bullet"/>
+      <w:lvlText w:val=""/>
+      <w:lvlJc w:val="left"/>
+      <w:pPr>
+        <w:ind w:left="4320" w:hanging="360"/>
+      </w:pPr>
+      <w:rPr>
+        <w:rFonts w:ascii="Wingdings" w:hAnsi="Wingdings" w:hint="default"/>
+      </w:rPr>
+    </w:lvl>
+    <w:lvl w:ilvl="6" w:tplc="08090001" w:tentative="1">
+      <w:start w:val="1"/>
+      <w:numFmt w:val="bullet"/>
+      <w:lvlText w:val=""/>
+      <w:lvlJc w:val="left"/>
+      <w:pPr>
+        <w:ind w:left="5040" w:hanging="360"/>
+      </w:pPr>
+      <w:rPr>
+        <w:rFonts w:ascii="Symbol" w:hAnsi="Symbol" w:hint="default"/>
+      </w:rPr>
+    </w:lvl>
+    <w:lvl w:ilvl="7" w:tplc="08090003" w:tentative="1">
+      <w:start w:val="1"/>
+      <w:numFmt w:val="bullet"/>
+      <w:lvlText w:val="o"/>
+      <w:lvlJc w:val="left"/>
+      <w:pPr>
+        <w:ind w:left="5760" w:hanging="360"/>
+      </w:pPr>
+      <w:rPr>
+        <w:rFonts w:ascii="Courier New" w:hAnsi="Courier New" w:hint="default"/>
+      </w:rPr>
+    </w:lvl>
+    <w:lvl w:ilvl="8" w:tplc="08090005" w:tentative="1">
+      <w:start w:val="1"/>
+      <w:numFmt w:val="bullet"/>
+      <w:lvlText w:val=""/>
+      <w:lvlJc w:val="left"/>
+      <w:pPr>
+        <w:ind w:left="6480" w:hanging="360"/>
+      </w:pPr>
+      <w:rPr>
+        <w:rFonts w:ascii="Wingdings" w:hAnsi="Wingdings" w:hint="default"/>
+      </w:rPr>
+    </w:lvl>
+  </w:abstractNum>
+  <w:abstractNum w:abstractNumId="3" w15:restartNumberingAfterBreak="0">
     <w:nsid w:val="69360C22"/>
     <w:multiLevelType w:val="multilevel"/>
     <w:tmpl w:val="48F6674E"/>
@@ -895,7 +1095,7 @@
       </w:rPr>
     </w:lvl>
   </w:abstractNum>
-  <w:abstractNum w:abstractNumId="3" w15:restartNumberingAfterBreak="0">
+  <w:abstractNum w:abstractNumId="4" w15:restartNumberingAfterBreak="0">
     <w:nsid w:val="69617462"/>
     <w:multiLevelType w:val="multilevel"/>
     <w:tmpl w:val="45A65DE4"/>
@@ -1045,16 +1245,19 @@
     </w:lvl>
   </w:abstractNum>
   <w:num w:numId="1" w16cid:durableId="830558108">
-    <w:abstractNumId w:val="3"/>
+    <w:abstractNumId w:val="4"/>
   </w:num>
   <w:num w:numId="2" w16cid:durableId="1024862327">
-    <w:abstractNumId w:val="2"/>
+    <w:abstractNumId w:val="3"/>
   </w:num>
   <w:num w:numId="3" w16cid:durableId="952593308">
     <w:abstractNumId w:val="1"/>
   </w:num>
   <w:num w:numId="4" w16cid:durableId="456145062">
     <w:abstractNumId w:val="0"/>
+  </w:num>
+  <w:num w:numId="5" w16cid:durableId="1424031751">
+    <w:abstractNumId w:val="2"/>
   </w:num>
 </w:numbering>
 </file>
@@ -1662,6 +1865,7 @@
   <w:style w:type="character" w:default="1" w:styleId="DefaultParagraphFont">
     <w:name w:val="Default Paragraph Font"/>
     <w:uiPriority w:val="1"/>
+    <w:semiHidden/>
     <w:unhideWhenUsed/>
   </w:style>
   <w:style w:type="table" w:default="1" w:styleId="TableNormal">

</xml_diff>

<commit_message>
Final checks and some styling changes
</commit_message>
<xml_diff>
--- a/ReadMe.docx
+++ b/ReadMe.docx
@@ -532,32 +532,8 @@
         <w:spacing w:line="360" w:lineRule="auto"/>
       </w:pPr>
       <w:r>
-        <w:t>Event organi</w:t>
-      </w:r>
-      <w:r>
-        <w:t>s</w:t>
-      </w:r>
-      <w:r>
-        <w:t>ers are prohibited from deleting events that already have registered participants.</w:t>
-      </w:r>
-    </w:p>
-    <w:p>
-      <w:pPr>
-        <w:pStyle w:val="ListParagraph"/>
-        <w:numPr>
-          <w:ilvl w:val="0"/>
-          <w:numId w:val="5"/>
-        </w:numPr>
-        <w:spacing w:line="360" w:lineRule="auto"/>
-      </w:pPr>
-      <w:r>
-        <w:t>Users cannot unregister from an event once the registration deadline has passed.</w:t>
-      </w:r>
-    </w:p>
-    <w:p>
-      <w:pPr>
-        <w:pStyle w:val="ListParagraph"/>
-      </w:pPr>
+        <w:t>Event organisers are prohibited from deleting events that already have registered participants.</w:t>
+      </w:r>
     </w:p>
     <w:sectPr>
       <w:pgSz w:w="11900" w:h="16840"/>

</xml_diff>